<commit_message>
median for O atoms
</commit_message>
<xml_diff>
--- a/Manuscript/Results and discussion_20191021.docx
+++ b/Manuscript/Results and discussion_20191021.docx
@@ -2651,18 +2651,18 @@
         </w:rPr>
         <w:lastRenderedPageBreak/>
         <w:drawing>
-          <wp:anchor distT="0" distB="0" distL="114300" distR="114300" simplePos="0" relativeHeight="251663360" behindDoc="0" locked="0" layoutInCell="1" allowOverlap="1" wp14:anchorId="2DFD5BB7" wp14:editId="0EF3BE0D">
+          <wp:anchor distT="0" distB="0" distL="114300" distR="114300" simplePos="0" relativeHeight="251663360" behindDoc="0" locked="0" layoutInCell="1" allowOverlap="1" wp14:anchorId="10399EF0" wp14:editId="3E90AB19">
             <wp:simplePos x="0" y="0"/>
             <wp:positionH relativeFrom="column">
-              <wp:posOffset>3140075</wp:posOffset>
+              <wp:posOffset>3042285</wp:posOffset>
             </wp:positionH>
             <wp:positionV relativeFrom="paragraph">
-              <wp:posOffset>3491827</wp:posOffset>
+              <wp:posOffset>3403600</wp:posOffset>
             </wp:positionV>
-            <wp:extent cx="3477895" cy="3382010"/>
-            <wp:effectExtent l="0" t="0" r="1905" b="0"/>
+            <wp:extent cx="3576320" cy="3481070"/>
+            <wp:effectExtent l="0" t="0" r="5080" b="0"/>
             <wp:wrapSquare wrapText="bothSides"/>
-            <wp:docPr id="6" name="Picture 6"/>
+            <wp:docPr id="7" name="Picture 7"/>
             <wp:cNvGraphicFramePr>
               <a:graphicFrameLocks xmlns:a="http://schemas.openxmlformats.org/drawingml/2006/main" noChangeAspect="1"/>
             </wp:cNvGraphicFramePr>
@@ -2688,7 +2688,7 @@
                   <pic:spPr>
                     <a:xfrm>
                       <a:off x="0" y="0"/>
-                      <a:ext cx="3477895" cy="3382010"/>
+                      <a:ext cx="3576320" cy="3481070"/>
                     </a:xfrm>
                     <a:prstGeom prst="rect">
                       <a:avLst/>
@@ -2713,7 +2713,7 @@
         <mc:AlternateContent>
           <mc:Choice Requires="wpg">
             <w:drawing>
-              <wp:anchor distT="0" distB="0" distL="114300" distR="114300" simplePos="0" relativeHeight="251660288" behindDoc="0" locked="0" layoutInCell="1" hidden="0" allowOverlap="1" wp14:anchorId="7476351C" wp14:editId="2A51F0A1">
+              <wp:anchor distT="0" distB="0" distL="114300" distR="114300" simplePos="0" relativeHeight="251660288" behindDoc="0" locked="0" layoutInCell="1" hidden="0" allowOverlap="1" wp14:anchorId="7476351C" wp14:editId="7EBFD116">
                 <wp:simplePos x="0" y="0"/>
                 <wp:positionH relativeFrom="column">
                   <wp:posOffset>-317499</wp:posOffset>
@@ -2968,24 +2968,30 @@
         <w:rPr>
           <w:b/>
         </w:rPr>
-        <w:t xml:space="preserve">. The percentage of total intensity for the lost and newly formed formulas binned by the number of oxygen atoms for the ·OH oxidation treatment. </w:t>
-      </w:r>
-    </w:p>
-    <w:p>
-      <w:pPr>
-        <w:spacing w:line="480" w:lineRule="auto"/>
-        <w:rPr>
-          <w:b/>
-        </w:rPr>
-      </w:pPr>
-      <w:r>
-        <w:rPr>
-          <w:b/>
-        </w:rPr>
-        <w:t>*** use number of peaks, not intensity</w:t>
+        <w:t>. The percentage of total intensity for the lost and newly form</w:t>
       </w:r>
       <w:bookmarkStart w:id="4" w:name="_GoBack"/>
       <w:bookmarkEnd w:id="4"/>
+      <w:r>
+        <w:rPr>
+          <w:b/>
+        </w:rPr>
+        <w:t xml:space="preserve">ed formulas binned by the number of oxygen atoms for the ·OH oxidation treatment. </w:t>
+      </w:r>
+    </w:p>
+    <w:p>
+      <w:pPr>
+        <w:spacing w:line="480" w:lineRule="auto"/>
+        <w:rPr>
+          <w:b/>
+        </w:rPr>
+      </w:pPr>
+      <w:r>
+        <w:rPr>
+          <w:b/>
+        </w:rPr>
+        <w:t>*** use number of peaks, not intensity</w:t>
+      </w:r>
     </w:p>
     <w:p/>
     <w:p>
@@ -5667,7 +5673,23 @@
           <w:bCs/>
           <w:color w:val="C00000"/>
         </w:rPr>
-        <w:t>&lt; 8 oxygen atoms</w:t>
+        <w:t xml:space="preserve">&lt; </w:t>
+      </w:r>
+      <w:r>
+        <w:rPr>
+          <w:b/>
+          <w:bCs/>
+          <w:color w:val="C00000"/>
+        </w:rPr>
+        <w:t>7</w:t>
+      </w:r>
+      <w:r>
+        <w:rPr>
+          <w:b/>
+          <w:bCs/>
+          <w:color w:val="C00000"/>
+        </w:rPr>
+        <w:t xml:space="preserve"> oxygen atoms</w:t>
       </w:r>
       <w:r>
         <w:t xml:space="preserve"> remained generally unbound. </w:t>

</xml_diff>